<commit_message>
updated a ranova; finding PVE for non-Gaussian mods w/lmer (completed for growth and defense)
</commit_message>
<xml_diff>
--- a/Defense_trait_analyses/Tables/Ranova/nsim_10/herb_l_bin_2021.docx
+++ b/Defense_trait_analyses/Tables/Ranova/nsim_10/herb_l_bin_2021.docx
@@ -28,7 +28,7 @@
         <w:gridCol w:w="4128"/>
         <w:gridCol w:w="1450"/>
         <w:gridCol w:w="1279"/>
-        <w:gridCol w:w="1084"/>
+        <w:gridCol w:w="961"/>
         <w:gridCol w:w="961"/>
         <w:gridCol w:w="594"/>
         <w:gridCol w:w="1084"/>
@@ -370,10 +370,9 @@
         body1
         <w:tc>
           <w:tcPr>
-            <w:vMerge w:val="restart"/>
-            <w:tcBorders>
-              <w:bottom w:val="single" w:sz="16" w:space="0" w:color="666666"/>
-              <w:top w:val="single" w:sz="16" w:space="0" w:color="666666"/>
+            <w:tcBorders>
+              <w:bottom w:val="none" w:sz="0" w:space="0" w:color="000000"/>
+              <w:top w:val="none" w:sz="0" w:space="0" w:color="000000"/>
               <w:left w:val="none" w:sz="0" w:space="0" w:color="000000"/>
               <w:right w:val="none" w:sz="0" w:space="0" w:color="000000"/>
             </w:tcBorders>
@@ -585,7 +584,7 @@
                 <w:szCs w:val="22"/>
                 <w:color w:val="000000"/>
               </w:rPr>
-              <w:t xml:space="preserve">7.092</w:t>
+              <w:t xml:space="preserve">0.256</w:t>
             </w:r>
           </w:p>
         </w:tc>
@@ -667,13 +666,13 @@
               <w:rPr>
                 <w:rFonts w:ascii="Arial"/>
                 <w:i w:val="false"/>
-                <w:b w:val="true"/>
-                <w:u w:val="none"/>
-                <w:sz w:val="22"/>
-                <w:szCs w:val="22"/>
-                <w:color w:val="000000"/>
-              </w:rPr>
-              <w:t xml:space="preserve">0.004</w:t>
+                <w:b w:val="false"/>
+                <w:u w:val="none"/>
+                <w:sz w:val="22"/>
+                <w:szCs w:val="22"/>
+                <w:color w:val="000000"/>
+              </w:rPr>
+              <w:t xml:space="preserve">0.3065</w:t>
             </w:r>
           </w:p>
         </w:tc>
@@ -686,35 +685,46 @@
         body2
         <w:tc>
           <w:tcPr>
-            <w:vMerge/>
-            <w:tcBorders>
-              <w:bottom w:val="single" w:sz="16" w:space="0" w:color="666666"/>
-              <w:top w:val="single" w:sz="16" w:space="0" w:color="666666"/>
-              <w:left w:val="none" w:sz="0" w:space="0" w:color="000000"/>
-              <w:right w:val="none" w:sz="0" w:space="0" w:color="000000"/>
-            </w:tcBorders>
-            <w:shd w:val="clear" w:color="auto" w:fill="FFFFFF"/>
-            <w:tcMar>
-              <w:top w:w="0" w:type="dxa"/>
-              <w:bottom w:w="0" w:type="dxa"/>
-              <w:left w:w="0" w:type="dxa"/>
-              <w:right w:w="0" w:type="dxa"/>
-            </w:tcMar>
-            <w:vAlign w:val="center"/>
-          </w:tcPr>
-          <w:p>
-            <w:pPr>
-              <w:jc w:val="left"/>
-              <w:keepNext/>
-              <w:pBdr>
-                <w:bottom w:val="none" w:sz="0" w:space="0" w:color="000000"/>
-                <w:top w:val="none" w:sz="0" w:space="0" w:color="000000"/>
-                <w:left w:val="none" w:sz="0" w:space="0" w:color="000000"/>
-                <w:right w:val="none" w:sz="0" w:space="0" w:color="000000"/>
-              </w:pBdr>
-              <w:spacing w:after="100" w:before="100" w:line="240"/>
-              <w:ind w:firstLine="0" w:left="100" w:right="100"/>
-            </w:pPr>
+            <w:tcBorders>
+              <w:bottom w:val="single" w:sz="16" w:space="0" w:color="666666"/>
+              <w:top w:val="none" w:sz="0" w:space="0" w:color="000000"/>
+              <w:left w:val="none" w:sz="0" w:space="0" w:color="000000"/>
+              <w:right w:val="none" w:sz="0" w:space="0" w:color="000000"/>
+            </w:tcBorders>
+            <w:shd w:val="clear" w:color="auto" w:fill="FFFFFF"/>
+            <w:tcMar>
+              <w:top w:w="0" w:type="dxa"/>
+              <w:bottom w:w="0" w:type="dxa"/>
+              <w:left w:w="0" w:type="dxa"/>
+              <w:right w:w="0" w:type="dxa"/>
+            </w:tcMar>
+            <w:vAlign w:val="center"/>
+          </w:tcPr>
+          <w:p>
+            <w:pPr>
+              <w:jc w:val="left"/>
+              <w:keepNext/>
+              <w:pBdr>
+                <w:bottom w:val="none" w:sz="0" w:space="0" w:color="000000"/>
+                <w:top w:val="none" w:sz="0" w:space="0" w:color="000000"/>
+                <w:left w:val="none" w:sz="0" w:space="0" w:color="000000"/>
+                <w:right w:val="none" w:sz="0" w:space="0" w:color="000000"/>
+              </w:pBdr>
+              <w:spacing w:after="100" w:before="100" w:line="240"/>
+              <w:ind w:firstLine="0" w:left="100" w:right="100"/>
+            </w:pPr>
+            <w:r>
+              <w:rPr>
+                <w:rFonts w:ascii="Arial"/>
+                <w:i w:val="false"/>
+                <w:b w:val="false"/>
+                <w:u w:val="none"/>
+                <w:sz w:val="22"/>
+                <w:szCs w:val="22"/>
+                <w:color w:val="000000"/>
+              </w:rPr>
+              <w:t xml:space="preserve">Herbivory after flowering, binary: 2021</w:t>
+            </w:r>
           </w:p>
         </w:tc>
         <w:tc>
@@ -801,51 +811,51 @@
                 <w:szCs w:val="22"/>
                 <w:color w:val="000000"/>
               </w:rPr>
-              <w:t xml:space="preserve">27.961</w:t>
-            </w:r>
-          </w:p>
-        </w:tc>
-        <w:tc>
-          <w:tcPr>
-            <w:tcBorders>
-              <w:bottom w:val="single" w:sz="16" w:space="0" w:color="666666"/>
-              <w:top w:val="none" w:sz="0" w:space="0" w:color="000000"/>
-              <w:left w:val="none" w:sz="0" w:space="0" w:color="000000"/>
-              <w:right w:val="none" w:sz="0" w:space="0" w:color="000000"/>
-            </w:tcBorders>
-            <w:shd w:val="clear" w:color="auto" w:fill="FFFFFF"/>
-            <w:tcMar>
-              <w:top w:w="0" w:type="dxa"/>
-              <w:bottom w:w="0" w:type="dxa"/>
-              <w:left w:w="0" w:type="dxa"/>
-              <w:right w:w="0" w:type="dxa"/>
-            </w:tcMar>
-            <w:vAlign w:val="center"/>
-          </w:tcPr>
-          <w:p>
-            <w:pPr>
-              <w:jc w:val="left"/>
-              <w:keepNext/>
-              <w:pBdr>
-                <w:bottom w:val="none" w:sz="0" w:space="0" w:color="000000"/>
-                <w:top w:val="none" w:sz="0" w:space="0" w:color="000000"/>
-                <w:left w:val="none" w:sz="0" w:space="0" w:color="000000"/>
-                <w:right w:val="none" w:sz="0" w:space="0" w:color="000000"/>
-              </w:pBdr>
-              <w:spacing w:after="100" w:before="100" w:line="240"/>
-              <w:ind w:firstLine="0" w:left="100" w:right="100"/>
-            </w:pPr>
-            <w:r>
-              <w:rPr>
-                <w:rFonts w:ascii="Arial"/>
-                <w:i w:val="false"/>
-                <w:b w:val="false"/>
-                <w:u w:val="none"/>
-                <w:sz w:val="22"/>
-                <w:szCs w:val="22"/>
-                <w:color w:val="000000"/>
-              </w:rPr>
-              <w:t xml:space="preserve">89.473</w:t>
+              <w:t xml:space="preserve">0.353</w:t>
+            </w:r>
+          </w:p>
+        </w:tc>
+        <w:tc>
+          <w:tcPr>
+            <w:tcBorders>
+              <w:bottom w:val="single" w:sz="16" w:space="0" w:color="666666"/>
+              <w:top w:val="none" w:sz="0" w:space="0" w:color="000000"/>
+              <w:left w:val="none" w:sz="0" w:space="0" w:color="000000"/>
+              <w:right w:val="none" w:sz="0" w:space="0" w:color="000000"/>
+            </w:tcBorders>
+            <w:shd w:val="clear" w:color="auto" w:fill="FFFFFF"/>
+            <w:tcMar>
+              <w:top w:w="0" w:type="dxa"/>
+              <w:bottom w:w="0" w:type="dxa"/>
+              <w:left w:w="0" w:type="dxa"/>
+              <w:right w:w="0" w:type="dxa"/>
+            </w:tcMar>
+            <w:vAlign w:val="center"/>
+          </w:tcPr>
+          <w:p>
+            <w:pPr>
+              <w:jc w:val="left"/>
+              <w:keepNext/>
+              <w:pBdr>
+                <w:bottom w:val="none" w:sz="0" w:space="0" w:color="000000"/>
+                <w:top w:val="none" w:sz="0" w:space="0" w:color="000000"/>
+                <w:left w:val="none" w:sz="0" w:space="0" w:color="000000"/>
+                <w:right w:val="none" w:sz="0" w:space="0" w:color="000000"/>
+              </w:pBdr>
+              <w:spacing w:after="100" w:before="100" w:line="240"/>
+              <w:ind w:firstLine="0" w:left="100" w:right="100"/>
+            </w:pPr>
+            <w:r>
+              <w:rPr>
+                <w:rFonts w:ascii="Arial"/>
+                <w:i w:val="false"/>
+                <w:b w:val="false"/>
+                <w:u w:val="none"/>
+                <w:sz w:val="22"/>
+                <w:szCs w:val="22"/>
+                <w:color w:val="000000"/>
+              </w:rPr>
+              <w:t xml:space="preserve">9.699</w:t>
             </w:r>
           </w:p>
         </w:tc>
@@ -889,7 +899,7 @@
                 <w:szCs w:val="22"/>
                 <w:color w:val="000000"/>
               </w:rPr>
-              <w:t xml:space="preserve">0.000</w:t>
+              <w:t xml:space="preserve">0.002</w:t>
             </w:r>
           </w:p>
         </w:tc>
@@ -977,7 +987,7 @@
                 <w:szCs w:val="22"/>
                 <w:color w:val="000000"/>
               </w:rPr>
-              <w:t xml:space="preserve">0.4955</w:t>
+              <w:t xml:space="preserve">0.4825</w:t>
             </w:r>
           </w:p>
         </w:tc>
@@ -1375,10 +1385,9 @@
         body1
         <w:tc>
           <w:tcPr>
-            <w:vMerge w:val="restart"/>
-            <w:tcBorders>
-              <w:bottom w:val="single" w:sz="16" w:space="0" w:color="666666"/>
-              <w:top w:val="single" w:sz="16" w:space="0" w:color="666666"/>
+            <w:tcBorders>
+              <w:bottom w:val="none" w:sz="0" w:space="0" w:color="000000"/>
+              <w:top w:val="none" w:sz="0" w:space="0" w:color="000000"/>
               <w:left w:val="none" w:sz="0" w:space="0" w:color="000000"/>
               <w:right w:val="none" w:sz="0" w:space="0" w:color="000000"/>
             </w:tcBorders>
@@ -1590,7 +1599,7 @@
                 <w:szCs w:val="22"/>
                 <w:color w:val="000000"/>
               </w:rPr>
-              <w:t xml:space="preserve">5.815</w:t>
+              <w:t xml:space="preserve">0.192</w:t>
             </w:r>
           </w:p>
         </w:tc>
@@ -1672,13 +1681,13 @@
               <w:rPr>
                 <w:rFonts w:ascii="Arial"/>
                 <w:i w:val="false"/>
-                <w:b w:val="true"/>
-                <w:u w:val="none"/>
-                <w:sz w:val="22"/>
-                <w:szCs w:val="22"/>
-                <w:color w:val="000000"/>
-              </w:rPr>
-              <w:t xml:space="preserve">0.008</w:t>
+                <w:b w:val="false"/>
+                <w:u w:val="none"/>
+                <w:sz w:val="22"/>
+                <w:szCs w:val="22"/>
+                <w:color w:val="000000"/>
+              </w:rPr>
+              <w:t xml:space="preserve">0.331</w:t>
             </w:r>
           </w:p>
         </w:tc>
@@ -1691,35 +1700,46 @@
         body2
         <w:tc>
           <w:tcPr>
-            <w:vMerge/>
-            <w:tcBorders>
-              <w:bottom w:val="single" w:sz="16" w:space="0" w:color="666666"/>
-              <w:top w:val="single" w:sz="16" w:space="0" w:color="666666"/>
-              <w:left w:val="none" w:sz="0" w:space="0" w:color="000000"/>
-              <w:right w:val="none" w:sz="0" w:space="0" w:color="000000"/>
-            </w:tcBorders>
-            <w:shd w:val="clear" w:color="auto" w:fill="FFFFFF"/>
-            <w:tcMar>
-              <w:top w:w="0" w:type="dxa"/>
-              <w:bottom w:w="0" w:type="dxa"/>
-              <w:left w:w="0" w:type="dxa"/>
-              <w:right w:w="0" w:type="dxa"/>
-            </w:tcMar>
-            <w:vAlign w:val="center"/>
-          </w:tcPr>
-          <w:p>
-            <w:pPr>
-              <w:jc w:val="left"/>
-              <w:keepNext/>
-              <w:pBdr>
-                <w:bottom w:val="none" w:sz="0" w:space="0" w:color="000000"/>
-                <w:top w:val="none" w:sz="0" w:space="0" w:color="000000"/>
-                <w:left w:val="none" w:sz="0" w:space="0" w:color="000000"/>
-                <w:right w:val="none" w:sz="0" w:space="0" w:color="000000"/>
-              </w:pBdr>
-              <w:spacing w:after="100" w:before="100" w:line="240"/>
-              <w:ind w:firstLine="0" w:left="100" w:right="100"/>
-            </w:pPr>
+            <w:tcBorders>
+              <w:bottom w:val="single" w:sz="16" w:space="0" w:color="666666"/>
+              <w:top w:val="none" w:sz="0" w:space="0" w:color="000000"/>
+              <w:left w:val="none" w:sz="0" w:space="0" w:color="000000"/>
+              <w:right w:val="none" w:sz="0" w:space="0" w:color="000000"/>
+            </w:tcBorders>
+            <w:shd w:val="clear" w:color="auto" w:fill="FFFFFF"/>
+            <w:tcMar>
+              <w:top w:w="0" w:type="dxa"/>
+              <w:bottom w:w="0" w:type="dxa"/>
+              <w:left w:w="0" w:type="dxa"/>
+              <w:right w:w="0" w:type="dxa"/>
+            </w:tcMar>
+            <w:vAlign w:val="center"/>
+          </w:tcPr>
+          <w:p>
+            <w:pPr>
+              <w:jc w:val="left"/>
+              <w:keepNext/>
+              <w:pBdr>
+                <w:bottom w:val="none" w:sz="0" w:space="0" w:color="000000"/>
+                <w:top w:val="none" w:sz="0" w:space="0" w:color="000000"/>
+                <w:left w:val="none" w:sz="0" w:space="0" w:color="000000"/>
+                <w:right w:val="none" w:sz="0" w:space="0" w:color="000000"/>
+              </w:pBdr>
+              <w:spacing w:after="100" w:before="100" w:line="240"/>
+              <w:ind w:firstLine="0" w:left="100" w:right="100"/>
+            </w:pPr>
+            <w:r>
+              <w:rPr>
+                <w:rFonts w:ascii="Arial"/>
+                <w:i w:val="false"/>
+                <w:b w:val="false"/>
+                <w:u w:val="none"/>
+                <w:sz w:val="22"/>
+                <w:szCs w:val="22"/>
+                <w:color w:val="000000"/>
+              </w:rPr>
+              <w:t xml:space="preserve">Herbivory after flowering, binary: 2021</w:t>
+            </w:r>
           </w:p>
         </w:tc>
         <w:tc>
@@ -1806,51 +1826,51 @@
                 <w:szCs w:val="22"/>
                 <w:color w:val="000000"/>
               </w:rPr>
-              <w:t xml:space="preserve">25.169</w:t>
-            </w:r>
-          </w:p>
-        </w:tc>
-        <w:tc>
-          <w:tcPr>
-            <w:tcBorders>
-              <w:bottom w:val="single" w:sz="16" w:space="0" w:color="666666"/>
-              <w:top w:val="none" w:sz="0" w:space="0" w:color="000000"/>
-              <w:left w:val="none" w:sz="0" w:space="0" w:color="000000"/>
-              <w:right w:val="none" w:sz="0" w:space="0" w:color="000000"/>
-            </w:tcBorders>
-            <w:shd w:val="clear" w:color="auto" w:fill="FFFFFF"/>
-            <w:tcMar>
-              <w:top w:w="0" w:type="dxa"/>
-              <w:bottom w:w="0" w:type="dxa"/>
-              <w:left w:w="0" w:type="dxa"/>
-              <w:right w:w="0" w:type="dxa"/>
-            </w:tcMar>
-            <w:vAlign w:val="center"/>
-          </w:tcPr>
-          <w:p>
-            <w:pPr>
-              <w:jc w:val="left"/>
-              <w:keepNext/>
-              <w:pBdr>
-                <w:bottom w:val="none" w:sz="0" w:space="0" w:color="000000"/>
-                <w:top w:val="none" w:sz="0" w:space="0" w:color="000000"/>
-                <w:left w:val="none" w:sz="0" w:space="0" w:color="000000"/>
-                <w:right w:val="none" w:sz="0" w:space="0" w:color="000000"/>
-              </w:pBdr>
-              <w:spacing w:after="100" w:before="100" w:line="240"/>
-              <w:ind w:firstLine="0" w:left="100" w:right="100"/>
-            </w:pPr>
-            <w:r>
-              <w:rPr>
-                <w:rFonts w:ascii="Arial"/>
-                <w:i w:val="false"/>
-                <w:b w:val="false"/>
-                <w:u w:val="none"/>
-                <w:sz w:val="22"/>
-                <w:szCs w:val="22"/>
-                <w:color w:val="000000"/>
-              </w:rPr>
-              <w:t xml:space="preserve">88.44</w:t>
+              <w:t xml:space="preserve">0.318</w:t>
+            </w:r>
+          </w:p>
+        </w:tc>
+        <w:tc>
+          <w:tcPr>
+            <w:tcBorders>
+              <w:bottom w:val="single" w:sz="16" w:space="0" w:color="666666"/>
+              <w:top w:val="none" w:sz="0" w:space="0" w:color="000000"/>
+              <w:left w:val="none" w:sz="0" w:space="0" w:color="000000"/>
+              <w:right w:val="none" w:sz="0" w:space="0" w:color="000000"/>
+            </w:tcBorders>
+            <w:shd w:val="clear" w:color="auto" w:fill="FFFFFF"/>
+            <w:tcMar>
+              <w:top w:w="0" w:type="dxa"/>
+              <w:bottom w:w="0" w:type="dxa"/>
+              <w:left w:w="0" w:type="dxa"/>
+              <w:right w:w="0" w:type="dxa"/>
+            </w:tcMar>
+            <w:vAlign w:val="center"/>
+          </w:tcPr>
+          <w:p>
+            <w:pPr>
+              <w:jc w:val="left"/>
+              <w:keepNext/>
+              <w:pBdr>
+                <w:bottom w:val="none" w:sz="0" w:space="0" w:color="000000"/>
+                <w:top w:val="none" w:sz="0" w:space="0" w:color="000000"/>
+                <w:left w:val="none" w:sz="0" w:space="0" w:color="000000"/>
+                <w:right w:val="none" w:sz="0" w:space="0" w:color="000000"/>
+              </w:pBdr>
+              <w:spacing w:after="100" w:before="100" w:line="240"/>
+              <w:ind w:firstLine="0" w:left="100" w:right="100"/>
+            </w:pPr>
+            <w:r>
+              <w:rPr>
+                <w:rFonts w:ascii="Arial"/>
+                <w:i w:val="false"/>
+                <w:b w:val="false"/>
+                <w:u w:val="none"/>
+                <w:sz w:val="22"/>
+                <w:szCs w:val="22"/>
+                <w:color w:val="000000"/>
+              </w:rPr>
+              <w:t xml:space="preserve">8.806</w:t>
             </w:r>
           </w:p>
         </w:tc>
@@ -1894,7 +1914,7 @@
                 <w:szCs w:val="22"/>
                 <w:color w:val="000000"/>
               </w:rPr>
-              <w:t xml:space="preserve">0.000</w:t>
+              <w:t xml:space="preserve">0.002</w:t>
             </w:r>
           </w:p>
         </w:tc>
@@ -1982,7 +2002,7 @@
                 <w:szCs w:val="22"/>
                 <w:color w:val="000000"/>
               </w:rPr>
-              <w:t xml:space="preserve">0.4945</w:t>
+              <w:t xml:space="preserve">0.4815</w:t>
             </w:r>
           </w:p>
         </w:tc>
@@ -2021,8 +2041,8 @@
       <w:tblGrid>
         <w:gridCol w:w="4128"/>
         <w:gridCol w:w="2673"/>
-        <w:gridCol w:w="1818"/>
-        <w:gridCol w:w="1347"/>
+        <w:gridCol w:w="961"/>
+        <w:gridCol w:w="1047"/>
       </w:tblGrid>
       <w:tr>
         <w:trPr>
@@ -2356,7 +2376,7 @@
                 <w:szCs w:val="22"/>
                 <w:color w:val="000000"/>
               </w:rPr>
-              <w:t xml:space="preserve">1,476,410.555</w:t>
+              <w:t xml:space="preserve">8.564</w:t>
             </w:r>
           </w:p>
         </w:tc>
@@ -2400,7 +2420,7 @@
                 <w:szCs w:val="22"/>
                 <w:color w:val="000000"/>
               </w:rPr>
-              <w:t xml:space="preserve">&lt;0.001***</w:t>
+              <w:t xml:space="preserve">0.036*</w:t>
             </w:r>
           </w:p>
         </w:tc>
@@ -2528,51 +2548,51 @@
                 <w:szCs w:val="22"/>
                 <w:color w:val="000000"/>
               </w:rPr>
-              <w:t xml:space="preserve">44.434</w:t>
-            </w:r>
-          </w:p>
-        </w:tc>
-        <w:tc>
-          <w:tcPr>
-            <w:tcBorders>
-              <w:bottom w:val="single" w:sz="16" w:space="0" w:color="666666"/>
-              <w:top w:val="none" w:sz="0" w:space="0" w:color="000000"/>
-              <w:left w:val="none" w:sz="0" w:space="0" w:color="000000"/>
-              <w:right w:val="none" w:sz="0" w:space="0" w:color="000000"/>
-            </w:tcBorders>
-            <w:shd w:val="clear" w:color="auto" w:fill="FFFFFF"/>
-            <w:tcMar>
-              <w:top w:w="0" w:type="dxa"/>
-              <w:bottom w:w="0" w:type="dxa"/>
-              <w:left w:w="0" w:type="dxa"/>
-              <w:right w:w="0" w:type="dxa"/>
-            </w:tcMar>
-            <w:vAlign w:val="center"/>
-          </w:tcPr>
-          <w:p>
-            <w:pPr>
-              <w:jc w:val="left"/>
-              <w:keepNext/>
-              <w:pBdr>
-                <w:bottom w:val="none" w:sz="0" w:space="0" w:color="000000"/>
-                <w:top w:val="none" w:sz="0" w:space="0" w:color="000000"/>
-                <w:left w:val="none" w:sz="0" w:space="0" w:color="000000"/>
-                <w:right w:val="none" w:sz="0" w:space="0" w:color="000000"/>
-              </w:pBdr>
-              <w:spacing w:after="100" w:before="100" w:line="240"/>
-              <w:ind w:firstLine="0" w:left="100" w:right="100"/>
-            </w:pPr>
-            <w:r>
-              <w:rPr>
-                <w:rFonts w:ascii="Arial"/>
-                <w:i w:val="false"/>
-                <w:b w:val="true"/>
-                <w:u w:val="none"/>
-                <w:sz w:val="22"/>
-                <w:szCs w:val="22"/>
-                <w:color w:val="000000"/>
-              </w:rPr>
-              <w:t xml:space="preserve">&lt;0.001***</w:t>
+              <w:t xml:space="preserve">2.051</w:t>
+            </w:r>
+          </w:p>
+        </w:tc>
+        <w:tc>
+          <w:tcPr>
+            <w:tcBorders>
+              <w:bottom w:val="single" w:sz="16" w:space="0" w:color="666666"/>
+              <w:top w:val="none" w:sz="0" w:space="0" w:color="000000"/>
+              <w:left w:val="none" w:sz="0" w:space="0" w:color="000000"/>
+              <w:right w:val="none" w:sz="0" w:space="0" w:color="000000"/>
+            </w:tcBorders>
+            <w:shd w:val="clear" w:color="auto" w:fill="FFFFFF"/>
+            <w:tcMar>
+              <w:top w:w="0" w:type="dxa"/>
+              <w:bottom w:w="0" w:type="dxa"/>
+              <w:left w:w="0" w:type="dxa"/>
+              <w:right w:w="0" w:type="dxa"/>
+            </w:tcMar>
+            <w:vAlign w:val="center"/>
+          </w:tcPr>
+          <w:p>
+            <w:pPr>
+              <w:jc w:val="left"/>
+              <w:keepNext/>
+              <w:pBdr>
+                <w:bottom w:val="none" w:sz="0" w:space="0" w:color="000000"/>
+                <w:top w:val="none" w:sz="0" w:space="0" w:color="000000"/>
+                <w:left w:val="none" w:sz="0" w:space="0" w:color="000000"/>
+                <w:right w:val="none" w:sz="0" w:space="0" w:color="000000"/>
+              </w:pBdr>
+              <w:spacing w:after="100" w:before="100" w:line="240"/>
+              <w:ind w:firstLine="0" w:left="100" w:right="100"/>
+            </w:pPr>
+            <w:r>
+              <w:rPr>
+                <w:rFonts w:ascii="Arial"/>
+                <w:i w:val="false"/>
+                <w:b w:val="false"/>
+                <w:u w:val="none"/>
+                <w:sz w:val="22"/>
+                <w:szCs w:val="22"/>
+                <w:color w:val="000000"/>
+              </w:rPr>
+              <w:t xml:space="preserve">0.152</w:t>
             </w:r>
           </w:p>
         </w:tc>
@@ -2628,7 +2648,7 @@
         <w:gridCol w:w="4128"/>
         <w:gridCol w:w="1450"/>
         <w:gridCol w:w="1279"/>
-        <w:gridCol w:w="1084"/>
+        <w:gridCol w:w="961"/>
         <w:gridCol w:w="961"/>
         <w:gridCol w:w="594"/>
         <w:gridCol w:w="1084"/>
@@ -2970,10 +2990,9 @@
         body1
         <w:tc>
           <w:tcPr>
-            <w:vMerge w:val="restart"/>
-            <w:tcBorders>
-              <w:bottom w:val="single" w:sz="16" w:space="0" w:color="666666"/>
-              <w:top w:val="single" w:sz="16" w:space="0" w:color="666666"/>
+            <w:tcBorders>
+              <w:bottom w:val="none" w:sz="0" w:space="0" w:color="000000"/>
+              <w:top w:val="none" w:sz="0" w:space="0" w:color="000000"/>
               <w:left w:val="none" w:sz="0" w:space="0" w:color="000000"/>
               <w:right w:val="none" w:sz="0" w:space="0" w:color="000000"/>
             </w:tcBorders>
@@ -3185,7 +3204,7 @@
                 <w:szCs w:val="22"/>
                 <w:color w:val="000000"/>
               </w:rPr>
-              <w:t xml:space="preserve">5.699</w:t>
+              <w:t xml:space="preserve">0.178</w:t>
             </w:r>
           </w:p>
         </w:tc>
@@ -3267,13 +3286,13 @@
               <w:rPr>
                 <w:rFonts w:ascii="Arial"/>
                 <w:i w:val="false"/>
-                <w:b w:val="true"/>
-                <w:u w:val="none"/>
-                <w:sz w:val="22"/>
-                <w:szCs w:val="22"/>
-                <w:color w:val="000000"/>
-              </w:rPr>
-              <w:t xml:space="preserve">0.0085</w:t>
+                <w:b w:val="false"/>
+                <w:u w:val="none"/>
+                <w:sz w:val="22"/>
+                <w:szCs w:val="22"/>
+                <w:color w:val="000000"/>
+              </w:rPr>
+              <w:t xml:space="preserve">0.3365</w:t>
             </w:r>
           </w:p>
         </w:tc>
@@ -3286,35 +3305,46 @@
         body2
         <w:tc>
           <w:tcPr>
-            <w:vMerge/>
-            <w:tcBorders>
-              <w:bottom w:val="single" w:sz="16" w:space="0" w:color="666666"/>
-              <w:top w:val="single" w:sz="16" w:space="0" w:color="666666"/>
-              <w:left w:val="none" w:sz="0" w:space="0" w:color="000000"/>
-              <w:right w:val="none" w:sz="0" w:space="0" w:color="000000"/>
-            </w:tcBorders>
-            <w:shd w:val="clear" w:color="auto" w:fill="FFFFFF"/>
-            <w:tcMar>
-              <w:top w:w="0" w:type="dxa"/>
-              <w:bottom w:w="0" w:type="dxa"/>
-              <w:left w:w="0" w:type="dxa"/>
-              <w:right w:w="0" w:type="dxa"/>
-            </w:tcMar>
-            <w:vAlign w:val="center"/>
-          </w:tcPr>
-          <w:p>
-            <w:pPr>
-              <w:jc w:val="left"/>
-              <w:keepNext/>
-              <w:pBdr>
-                <w:bottom w:val="none" w:sz="0" w:space="0" w:color="000000"/>
-                <w:top w:val="none" w:sz="0" w:space="0" w:color="000000"/>
-                <w:left w:val="none" w:sz="0" w:space="0" w:color="000000"/>
-                <w:right w:val="none" w:sz="0" w:space="0" w:color="000000"/>
-              </w:pBdr>
-              <w:spacing w:after="100" w:before="100" w:line="240"/>
-              <w:ind w:firstLine="0" w:left="100" w:right="100"/>
-            </w:pPr>
+            <w:tcBorders>
+              <w:bottom w:val="single" w:sz="16" w:space="0" w:color="666666"/>
+              <w:top w:val="none" w:sz="0" w:space="0" w:color="000000"/>
+              <w:left w:val="none" w:sz="0" w:space="0" w:color="000000"/>
+              <w:right w:val="none" w:sz="0" w:space="0" w:color="000000"/>
+            </w:tcBorders>
+            <w:shd w:val="clear" w:color="auto" w:fill="FFFFFF"/>
+            <w:tcMar>
+              <w:top w:w="0" w:type="dxa"/>
+              <w:bottom w:w="0" w:type="dxa"/>
+              <w:left w:w="0" w:type="dxa"/>
+              <w:right w:w="0" w:type="dxa"/>
+            </w:tcMar>
+            <w:vAlign w:val="center"/>
+          </w:tcPr>
+          <w:p>
+            <w:pPr>
+              <w:jc w:val="left"/>
+              <w:keepNext/>
+              <w:pBdr>
+                <w:bottom w:val="none" w:sz="0" w:space="0" w:color="000000"/>
+                <w:top w:val="none" w:sz="0" w:space="0" w:color="000000"/>
+                <w:left w:val="none" w:sz="0" w:space="0" w:color="000000"/>
+                <w:right w:val="none" w:sz="0" w:space="0" w:color="000000"/>
+              </w:pBdr>
+              <w:spacing w:after="100" w:before="100" w:line="240"/>
+              <w:ind w:firstLine="0" w:left="100" w:right="100"/>
+            </w:pPr>
+            <w:r>
+              <w:rPr>
+                <w:rFonts w:ascii="Arial"/>
+                <w:i w:val="false"/>
+                <w:b w:val="false"/>
+                <w:u w:val="none"/>
+                <w:sz w:val="22"/>
+                <w:szCs w:val="22"/>
+                <w:color w:val="000000"/>
+              </w:rPr>
+              <w:t xml:space="preserve">Herbivory after flowering, binary: 2021</w:t>
+            </w:r>
           </w:p>
         </w:tc>
         <w:tc>
@@ -3401,51 +3431,51 @@
                 <w:szCs w:val="22"/>
                 <w:color w:val="000000"/>
               </w:rPr>
-              <w:t xml:space="preserve">25.457</w:t>
-            </w:r>
-          </w:p>
-        </w:tc>
-        <w:tc>
-          <w:tcPr>
-            <w:tcBorders>
-              <w:bottom w:val="single" w:sz="16" w:space="0" w:color="666666"/>
-              <w:top w:val="none" w:sz="0" w:space="0" w:color="000000"/>
-              <w:left w:val="none" w:sz="0" w:space="0" w:color="000000"/>
-              <w:right w:val="none" w:sz="0" w:space="0" w:color="000000"/>
-            </w:tcBorders>
-            <w:shd w:val="clear" w:color="auto" w:fill="FFFFFF"/>
-            <w:tcMar>
-              <w:top w:w="0" w:type="dxa"/>
-              <w:bottom w:w="0" w:type="dxa"/>
-              <w:left w:w="0" w:type="dxa"/>
-              <w:right w:w="0" w:type="dxa"/>
-            </w:tcMar>
-            <w:vAlign w:val="center"/>
-          </w:tcPr>
-          <w:p>
-            <w:pPr>
-              <w:jc w:val="left"/>
-              <w:keepNext/>
-              <w:pBdr>
-                <w:bottom w:val="none" w:sz="0" w:space="0" w:color="000000"/>
-                <w:top w:val="none" w:sz="0" w:space="0" w:color="000000"/>
-                <w:left w:val="none" w:sz="0" w:space="0" w:color="000000"/>
-                <w:right w:val="none" w:sz="0" w:space="0" w:color="000000"/>
-              </w:pBdr>
-              <w:spacing w:after="100" w:before="100" w:line="240"/>
-              <w:ind w:firstLine="0" w:left="100" w:right="100"/>
-            </w:pPr>
-            <w:r>
-              <w:rPr>
-                <w:rFonts w:ascii="Arial"/>
-                <w:i w:val="false"/>
-                <w:b w:val="false"/>
-                <w:u w:val="none"/>
-                <w:sz w:val="22"/>
-                <w:szCs w:val="22"/>
-                <w:color w:val="000000"/>
-              </w:rPr>
-              <w:t xml:space="preserve">88.556</w:t>
+              <w:t xml:space="preserve">0.299</w:t>
+            </w:r>
+          </w:p>
+        </w:tc>
+        <w:tc>
+          <w:tcPr>
+            <w:tcBorders>
+              <w:bottom w:val="single" w:sz="16" w:space="0" w:color="666666"/>
+              <w:top w:val="none" w:sz="0" w:space="0" w:color="000000"/>
+              <w:left w:val="none" w:sz="0" w:space="0" w:color="000000"/>
+              <w:right w:val="none" w:sz="0" w:space="0" w:color="000000"/>
+            </w:tcBorders>
+            <w:shd w:val="clear" w:color="auto" w:fill="FFFFFF"/>
+            <w:tcMar>
+              <w:top w:w="0" w:type="dxa"/>
+              <w:bottom w:w="0" w:type="dxa"/>
+              <w:left w:w="0" w:type="dxa"/>
+              <w:right w:w="0" w:type="dxa"/>
+            </w:tcMar>
+            <w:vAlign w:val="center"/>
+          </w:tcPr>
+          <w:p>
+            <w:pPr>
+              <w:jc w:val="left"/>
+              <w:keepNext/>
+              <w:pBdr>
+                <w:bottom w:val="none" w:sz="0" w:space="0" w:color="000000"/>
+                <w:top w:val="none" w:sz="0" w:space="0" w:color="000000"/>
+                <w:left w:val="none" w:sz="0" w:space="0" w:color="000000"/>
+                <w:right w:val="none" w:sz="0" w:space="0" w:color="000000"/>
+              </w:pBdr>
+              <w:spacing w:after="100" w:before="100" w:line="240"/>
+              <w:ind w:firstLine="0" w:left="100" w:right="100"/>
+            </w:pPr>
+            <w:r>
+              <w:rPr>
+                <w:rFonts w:ascii="Arial"/>
+                <w:i w:val="false"/>
+                <w:b w:val="false"/>
+                <w:u w:val="none"/>
+                <w:sz w:val="22"/>
+                <w:szCs w:val="22"/>
+                <w:color w:val="000000"/>
+              </w:rPr>
+              <w:t xml:space="preserve">8.329</w:t>
             </w:r>
           </w:p>
         </w:tc>
@@ -3489,7 +3519,7 @@
                 <w:szCs w:val="22"/>
                 <w:color w:val="000000"/>
               </w:rPr>
-              <w:t xml:space="preserve">0.001</w:t>
+              <w:t xml:space="preserve">0.002</w:t>
             </w:r>
           </w:p>
         </w:tc>
@@ -3577,7 +3607,7 @@
                 <w:szCs w:val="22"/>
                 <w:color w:val="000000"/>
               </w:rPr>
-              <w:t xml:space="preserve">0.4865</w:t>
+              <w:t xml:space="preserve">0.481</w:t>
             </w:r>
           </w:p>
         </w:tc>
@@ -3616,8 +3646,8 @@
       <w:tblGrid>
         <w:gridCol w:w="4128"/>
         <w:gridCol w:w="2282"/>
-        <w:gridCol w:w="1818"/>
-        <w:gridCol w:w="1347"/>
+        <w:gridCol w:w="961"/>
+        <w:gridCol w:w="1047"/>
       </w:tblGrid>
       <w:tr>
         <w:trPr>
@@ -3951,7 +3981,7 @@
                 <w:szCs w:val="22"/>
                 <w:color w:val="000000"/>
               </w:rPr>
-              <w:t xml:space="preserve">1,499,049.199</w:t>
+              <w:t xml:space="preserve">8.432</w:t>
             </w:r>
           </w:p>
         </w:tc>
@@ -3995,7 +4025,7 @@
                 <w:szCs w:val="22"/>
                 <w:color w:val="000000"/>
               </w:rPr>
-              <w:t xml:space="preserve">&lt;0.001***</w:t>
+              <w:t xml:space="preserve">0.038*</w:t>
             </w:r>
           </w:p>
         </w:tc>
@@ -4123,51 +4153,51 @@
                 <w:szCs w:val="22"/>
                 <w:color w:val="000000"/>
               </w:rPr>
-              <w:t xml:space="preserve">2,942.709</w:t>
-            </w:r>
-          </w:p>
-        </w:tc>
-        <w:tc>
-          <w:tcPr>
-            <w:tcBorders>
-              <w:bottom w:val="single" w:sz="16" w:space="0" w:color="666666"/>
-              <w:top w:val="none" w:sz="0" w:space="0" w:color="000000"/>
-              <w:left w:val="none" w:sz="0" w:space="0" w:color="000000"/>
-              <w:right w:val="none" w:sz="0" w:space="0" w:color="000000"/>
-            </w:tcBorders>
-            <w:shd w:val="clear" w:color="auto" w:fill="FFFFFF"/>
-            <w:tcMar>
-              <w:top w:w="0" w:type="dxa"/>
-              <w:bottom w:w="0" w:type="dxa"/>
-              <w:left w:w="0" w:type="dxa"/>
-              <w:right w:w="0" w:type="dxa"/>
-            </w:tcMar>
-            <w:vAlign w:val="center"/>
-          </w:tcPr>
-          <w:p>
-            <w:pPr>
-              <w:jc w:val="left"/>
-              <w:keepNext/>
-              <w:pBdr>
-                <w:bottom w:val="none" w:sz="0" w:space="0" w:color="000000"/>
-                <w:top w:val="none" w:sz="0" w:space="0" w:color="000000"/>
-                <w:left w:val="none" w:sz="0" w:space="0" w:color="000000"/>
-                <w:right w:val="none" w:sz="0" w:space="0" w:color="000000"/>
-              </w:pBdr>
-              <w:spacing w:after="100" w:before="100" w:line="240"/>
-              <w:ind w:firstLine="0" w:left="100" w:right="100"/>
-            </w:pPr>
-            <w:r>
-              <w:rPr>
-                <w:rFonts w:ascii="Arial"/>
-                <w:i w:val="false"/>
-                <w:b w:val="true"/>
-                <w:u w:val="none"/>
-                <w:sz w:val="22"/>
-                <w:szCs w:val="22"/>
-                <w:color w:val="000000"/>
-              </w:rPr>
-              <w:t xml:space="preserve">&lt;0.001***</w:t>
+              <w:t xml:space="preserve">1.901</w:t>
+            </w:r>
+          </w:p>
+        </w:tc>
+        <w:tc>
+          <w:tcPr>
+            <w:tcBorders>
+              <w:bottom w:val="single" w:sz="16" w:space="0" w:color="666666"/>
+              <w:top w:val="none" w:sz="0" w:space="0" w:color="000000"/>
+              <w:left w:val="none" w:sz="0" w:space="0" w:color="000000"/>
+              <w:right w:val="none" w:sz="0" w:space="0" w:color="000000"/>
+            </w:tcBorders>
+            <w:shd w:val="clear" w:color="auto" w:fill="FFFFFF"/>
+            <w:tcMar>
+              <w:top w:w="0" w:type="dxa"/>
+              <w:bottom w:w="0" w:type="dxa"/>
+              <w:left w:w="0" w:type="dxa"/>
+              <w:right w:w="0" w:type="dxa"/>
+            </w:tcMar>
+            <w:vAlign w:val="center"/>
+          </w:tcPr>
+          <w:p>
+            <w:pPr>
+              <w:jc w:val="left"/>
+              <w:keepNext/>
+              <w:pBdr>
+                <w:bottom w:val="none" w:sz="0" w:space="0" w:color="000000"/>
+                <w:top w:val="none" w:sz="0" w:space="0" w:color="000000"/>
+                <w:left w:val="none" w:sz="0" w:space="0" w:color="000000"/>
+                <w:right w:val="none" w:sz="0" w:space="0" w:color="000000"/>
+              </w:pBdr>
+              <w:spacing w:after="100" w:before="100" w:line="240"/>
+              <w:ind w:firstLine="0" w:left="100" w:right="100"/>
+            </w:pPr>
+            <w:r>
+              <w:rPr>
+                <w:rFonts w:ascii="Arial"/>
+                <w:i w:val="false"/>
+                <w:b w:val="false"/>
+                <w:u w:val="none"/>
+                <w:sz w:val="22"/>
+                <w:szCs w:val="22"/>
+                <w:color w:val="000000"/>
+              </w:rPr>
+              <w:t xml:space="preserve">0.168</w:t>
             </w:r>
           </w:p>
         </w:tc>

</xml_diff>